<commit_message>
Actualizar programa del curso
</commit_message>
<xml_diff>
--- a/contenido/informacion-general/programa-gf0659-exploraciongeodatos-2025-ii.docx
+++ b/contenido/informacion-general/programa-gf0659-exploraciongeodatos-2025-ii.docx
@@ -60,84 +60,7 @@
           <w:rFonts w:ascii="Calibri" w:hAnsi="Calibri"/>
           <w:sz w:val="22"/>
         </w:rPr>
-        <w:t xml:space="preserve">Grupo: </w:t>
-      </w:r>
-      <w:r>
-        <w:rPr>
-          <w:rFonts w:ascii="Calibri" w:hAnsi="Calibri"/>
-          <w:sz w:val="22"/>
-        </w:rPr>
-        <w:t>001.</w:t>
-      </w:r>
-      <w:r>
-        <w:rPr>
-          <w:rFonts w:ascii="Calibri" w:hAnsi="Calibri"/>
-          <w:sz w:val="22"/>
-        </w:rPr>
-        <w:t xml:space="preserve"> </w:t>
-      </w:r>
-      <w:r>
-        <w:rPr>
-          <w:rFonts w:ascii="Calibri" w:hAnsi="Calibri"/>
-          <w:sz w:val="22"/>
-        </w:rPr>
-        <w:t>H</w:t>
-      </w:r>
-      <w:r>
-        <w:rPr>
-          <w:rFonts w:ascii="Calibri" w:hAnsi="Calibri"/>
-          <w:sz w:val="22"/>
-        </w:rPr>
-        <w:t xml:space="preserve">orario: </w:t>
-      </w:r>
-      <w:r>
-        <w:rPr>
-          <w:rFonts w:ascii="Calibri" w:hAnsi="Calibri"/>
-          <w:sz w:val="22"/>
-        </w:rPr>
-        <w:t>K, J 17-18-19.</w:t>
-      </w:r>
-      <w:r>
-        <w:rPr>
-          <w:rFonts w:ascii="Calibri" w:hAnsi="Calibri"/>
-          <w:sz w:val="22"/>
-        </w:rPr>
-        <w:t xml:space="preserve"> </w:t>
-      </w:r>
-      <w:r>
-        <w:rPr>
-          <w:rFonts w:ascii="Calibri" w:hAnsi="Calibri"/>
-          <w:sz w:val="22"/>
-        </w:rPr>
-        <w:t>A</w:t>
-      </w:r>
-      <w:r>
-        <w:rPr>
-          <w:rFonts w:ascii="Calibri" w:hAnsi="Calibri"/>
-          <w:sz w:val="22"/>
-        </w:rPr>
-        <w:t xml:space="preserve">ula: </w:t>
-      </w:r>
-      <w:r>
-        <w:rPr>
-          <w:rFonts w:ascii="Calibri" w:hAnsi="Calibri"/>
-          <w:sz w:val="22"/>
-        </w:rPr>
-        <w:t>214.</w:t>
-      </w:r>
-      <w:r>
-        <w:rPr>
-          <w:rFonts w:ascii="Calibri" w:hAnsi="Calibri"/>
-          <w:sz w:val="22"/>
-        </w:rPr>
-        <w:t xml:space="preserve"> Créditos: </w:t>
-      </w:r>
-      <w:r>
-        <w:rPr>
-          <w:rFonts w:ascii="Calibri" w:hAnsi="Calibri"/>
-          <w:sz w:val="22"/>
-        </w:rPr>
-        <w:t>4.</w:t>
+        <w:t>Grupo: 001. Horario: K, J 17-18-19. Aula: 214. Créditos: 3</w:t>
       </w:r>
     </w:p>
     <w:p>
@@ -160,7 +83,7 @@
           <w:sz w:val="22"/>
           <w:shd w:fill="FFFFFF" w:val="clear"/>
         </w:rPr>
-        <w:t>-------</w:t>
+        <w:t>GF-0624 o GF-0412</w:t>
       </w:r>
     </w:p>
     <w:p>
@@ -176,7 +99,7 @@
           <w:sz w:val="22"/>
           <w:shd w:fill="FFFFFF" w:val="clear"/>
         </w:rPr>
-        <w:t>Horas totales semanales: 6. Horas presenciales: 3 de teoría y 3 de laboratorio.</w:t>
+        <w:t>Horas totales semanales: 6. Horas presenciales: 2 de teoría y 4 de laboratorio</w:t>
       </w:r>
     </w:p>
     <w:p>
@@ -190,14 +113,7 @@
           <w:rFonts w:ascii="Calibri" w:hAnsi="Calibri"/>
           <w:sz w:val="22"/>
         </w:rPr>
-        <w:t xml:space="preserve">Horario de atención al estudiantado: </w:t>
-      </w:r>
-      <w:r>
-        <w:rPr>
-          <w:rFonts w:ascii="Calibri" w:hAnsi="Calibri"/>
-          <w:sz w:val="22"/>
-        </w:rPr>
-        <w:t>J 15-16</w:t>
+        <w:t>Horario de atención al estudiantado: J 15-16</w:t>
       </w:r>
     </w:p>
     <w:p>
@@ -219,23 +135,7 @@
           <w:color w:val="000000"/>
           <w:sz w:val="22"/>
         </w:rPr>
-        <w:t xml:space="preserve">Correo electrónico institucional: </w:t>
-      </w:r>
-      <w:r>
-        <w:rPr>
-          <w:rFonts w:eastAsia="Calibri" w:cs="Calibri" w:ascii="Calibri" w:hAnsi="Calibri"/>
-          <w:color w:val="000000"/>
-          <w:sz w:val="22"/>
-        </w:rPr>
-        <w:t>manuel.vargas_d</w:t>
-      </w:r>
-      <w:r>
-        <w:rPr>
-          <w:rFonts w:eastAsia="Calibri" w:cs="Calibri" w:ascii="Calibri" w:hAnsi="Calibri"/>
-          <w:color w:val="000000"/>
-          <w:sz w:val="22"/>
-        </w:rPr>
-        <w:t>@</w:t>
+        <w:t>Correo electrónico institucional: manuel.vargas_d@</w:t>
       </w:r>
       <w:r>
         <w:rPr>
@@ -391,7 +291,12 @@
         </w:rPr>
       </w:pPr>
       <w:r>
-        <w:rPr/>
+        <w:rPr>
+          <w:rFonts w:eastAsia="Calibri" w:cs="Calibri" w:ascii="Calibri" w:hAnsi="Calibri"/>
+          <w:color w:val="000000"/>
+          <w:sz w:val="22"/>
+          <w:shd w:fill="FFFFFF" w:val="clear"/>
+        </w:rPr>
       </w:r>
     </w:p>
     <w:p>
@@ -655,27 +560,7 @@
             <w:sz w:val="22"/>
             <w:shd w:fill="FFFFFF" w:val="clear"/>
           </w:rPr>
-          <w:t>https://gf0659-exploraciongeodatos.github.io/202</w:t>
-        </w:r>
-        <w:r>
-          <w:rPr>
-            <w:rStyle w:val="Hyperlink"/>
-            <w:rFonts w:eastAsia="Calibri" w:cs="Calibri" w:ascii="Calibri" w:hAnsi="Calibri"/>
-            <w:color w:val="000000"/>
-            <w:sz w:val="22"/>
-            <w:shd w:fill="FFFFFF" w:val="clear"/>
-          </w:rPr>
-          <w:t>5</w:t>
-        </w:r>
-        <w:r>
-          <w:rPr>
-            <w:rStyle w:val="Hyperlink"/>
-            <w:rFonts w:eastAsia="Calibri" w:cs="Calibri" w:ascii="Calibri" w:hAnsi="Calibri"/>
-            <w:color w:val="000000"/>
-            <w:sz w:val="22"/>
-            <w:shd w:fill="FFFFFF" w:val="clear"/>
-          </w:rPr>
-          <w:t>-ii/</w:t>
+          <w:t>https://gf0659-exploraciongeodatos.github.io/2025-ii/</w:t>
         </w:r>
       </w:hyperlink>
       <w:r>
@@ -707,7 +592,12 @@
         </w:rPr>
       </w:pPr>
       <w:r>
-        <w:rPr/>
+        <w:rPr>
+          <w:rFonts w:eastAsia="Calibri" w:cs="Calibri" w:ascii="Calibri" w:hAnsi="Calibri"/>
+          <w:color w:val="000000"/>
+          <w:sz w:val="22"/>
+          <w:shd w:fill="FFFFFF" w:val="clear"/>
+        </w:rPr>
       </w:r>
     </w:p>
     <w:p>
@@ -729,7 +619,12 @@
         </w:rPr>
       </w:pPr>
       <w:r>
-        <w:rPr/>
+        <w:rPr>
+          <w:rFonts w:eastAsia="Calibri" w:cs="Calibri" w:ascii="Calibri" w:hAnsi="Calibri"/>
+          <w:color w:val="000000"/>
+          <w:sz w:val="22"/>
+          <w:shd w:fill="FFFFFF" w:val="clear"/>
+        </w:rPr>
       </w:r>
     </w:p>
     <w:p>
@@ -798,10 +693,10 @@
       </w:pPr>
       <w:r>
         <w:rPr>
-          <w:rFonts w:ascii="Calibri" w:hAnsi="Calibri"/>
-          <w:b/>
-          <w:bCs/>
-          <w:sz w:val="22"/>
+          <w:rFonts w:eastAsia="Calibri" w:cs="Calibri" w:ascii="Calibri" w:hAnsi="Calibri"/>
+          <w:color w:val="000000"/>
+          <w:sz w:val="22"/>
+          <w:shd w:fill="FFFFFF" w:val="clear"/>
         </w:rPr>
       </w:r>
     </w:p>
@@ -1149,15 +1044,15 @@
         <w:tblLook w:val="04a0" w:noHBand="0" w:noVBand="1" w:firstColumn="1" w:lastRow="0" w:lastColumn="0" w:firstRow="1"/>
       </w:tblPr>
       <w:tblGrid>
-        <w:gridCol w:w="2213"/>
-        <w:gridCol w:w="4133"/>
+        <w:gridCol w:w="2211"/>
+        <w:gridCol w:w="4135"/>
         <w:gridCol w:w="4102"/>
       </w:tblGrid>
       <w:tr>
         <w:trPr/>
         <w:tc>
           <w:tcPr>
-            <w:tcW w:w="2213" w:type="dxa"/>
+            <w:tcW w:w="2211" w:type="dxa"/>
             <w:tcBorders>
               <w:top w:val="single" w:sz="4" w:space="0" w:color="000001"/>
               <w:left w:val="single" w:sz="4" w:space="0" w:color="000001"/>
@@ -1193,7 +1088,7 @@
         </w:tc>
         <w:tc>
           <w:tcPr>
-            <w:tcW w:w="4133" w:type="dxa"/>
+            <w:tcW w:w="4135" w:type="dxa"/>
             <w:tcBorders>
               <w:top w:val="single" w:sz="4" w:space="0" w:color="000001"/>
               <w:left w:val="single" w:sz="4" w:space="0" w:color="000001"/>
@@ -1352,7 +1247,7 @@
         <w:trPr/>
         <w:tc>
           <w:tcPr>
-            <w:tcW w:w="2213" w:type="dxa"/>
+            <w:tcW w:w="2211" w:type="dxa"/>
             <w:tcBorders>
               <w:left w:val="single" w:sz="4" w:space="0" w:color="000001"/>
               <w:bottom w:val="single" w:sz="4" w:space="0" w:color="000001"/>
@@ -1426,7 +1321,7 @@
         </w:tc>
         <w:tc>
           <w:tcPr>
-            <w:tcW w:w="4133" w:type="dxa"/>
+            <w:tcW w:w="4135" w:type="dxa"/>
             <w:tcBorders>
               <w:left w:val="single" w:sz="4" w:space="0" w:color="000001"/>
               <w:bottom w:val="single" w:sz="4" w:space="0" w:color="000001"/>
@@ -1606,7 +1501,7 @@
         <w:trPr/>
         <w:tc>
           <w:tcPr>
-            <w:tcW w:w="2213" w:type="dxa"/>
+            <w:tcW w:w="2211" w:type="dxa"/>
             <w:tcBorders>
               <w:top w:val="single" w:sz="4" w:space="0" w:color="000001"/>
               <w:left w:val="single" w:sz="4" w:space="0" w:color="000001"/>
@@ -1633,7 +1528,7 @@
                 <w:sz w:val="22"/>
                 <w:szCs w:val="22"/>
               </w:rPr>
-              <w:t xml:space="preserve">2 </w:t>
+              <w:t>2</w:t>
             </w:r>
           </w:p>
           <w:p>
@@ -1660,7 +1555,7 @@
         </w:tc>
         <w:tc>
           <w:tcPr>
-            <w:tcW w:w="4133" w:type="dxa"/>
+            <w:tcW w:w="4135" w:type="dxa"/>
             <w:tcBorders>
               <w:top w:val="single" w:sz="4" w:space="0" w:color="000001"/>
               <w:left w:val="single" w:sz="4" w:space="0" w:color="000001"/>
@@ -2053,7 +1948,7 @@
         <w:trPr/>
         <w:tc>
           <w:tcPr>
-            <w:tcW w:w="2213" w:type="dxa"/>
+            <w:tcW w:w="2211" w:type="dxa"/>
             <w:tcBorders>
               <w:top w:val="single" w:sz="4" w:space="0" w:color="000001"/>
               <w:left w:val="single" w:sz="4" w:space="0" w:color="000001"/>
@@ -2107,7 +2002,7 @@
         </w:tc>
         <w:tc>
           <w:tcPr>
-            <w:tcW w:w="4133" w:type="dxa"/>
+            <w:tcW w:w="4135" w:type="dxa"/>
             <w:tcBorders>
               <w:top w:val="single" w:sz="4" w:space="0" w:color="000001"/>
               <w:left w:val="single" w:sz="4" w:space="0" w:color="000001"/>
@@ -2526,7 +2421,7 @@
         <w:trPr/>
         <w:tc>
           <w:tcPr>
-            <w:tcW w:w="2213" w:type="dxa"/>
+            <w:tcW w:w="2211" w:type="dxa"/>
             <w:tcBorders>
               <w:left w:val="single" w:sz="4" w:space="0" w:color="000001"/>
               <w:bottom w:val="single" w:sz="4" w:space="0" w:color="000001"/>
@@ -2551,7 +2446,7 @@
                 <w:sz w:val="22"/>
                 <w:szCs w:val="22"/>
               </w:rPr>
-              <w:t xml:space="preserve">4 </w:t>
+              <w:t>4</w:t>
             </w:r>
           </w:p>
           <w:p>
@@ -2577,7 +2472,7 @@
         </w:tc>
         <w:tc>
           <w:tcPr>
-            <w:tcW w:w="4133" w:type="dxa"/>
+            <w:tcW w:w="4135" w:type="dxa"/>
             <w:tcBorders>
               <w:left w:val="single" w:sz="4" w:space="0" w:color="000001"/>
               <w:bottom w:val="single" w:sz="4" w:space="0" w:color="000001"/>
@@ -3407,7 +3302,7 @@
         <w:trPr/>
         <w:tc>
           <w:tcPr>
-            <w:tcW w:w="2213" w:type="dxa"/>
+            <w:tcW w:w="2211" w:type="dxa"/>
             <w:tcBorders>
               <w:left w:val="single" w:sz="4" w:space="0" w:color="000001"/>
               <w:bottom w:val="single" w:sz="4" w:space="0" w:color="000001"/>
@@ -3458,7 +3353,7 @@
         </w:tc>
         <w:tc>
           <w:tcPr>
-            <w:tcW w:w="4133" w:type="dxa"/>
+            <w:tcW w:w="4135" w:type="dxa"/>
             <w:tcBorders>
               <w:left w:val="single" w:sz="4" w:space="0" w:color="000001"/>
               <w:bottom w:val="single" w:sz="4" w:space="0" w:color="000001"/>
@@ -3661,9 +3556,9 @@
             </w:pPr>
             <w:r>
               <w:rPr>
-                <w:rFonts w:ascii="Calibri" w:hAnsi="Calibri"/>
-                <w:sz w:val="22"/>
-                <w:szCs w:val="22"/>
+                <w:b w:val="false"/>
+                <w:bCs w:val="false"/>
+                <w:highlight w:val="white"/>
               </w:rPr>
             </w:r>
           </w:p>
@@ -3688,15 +3583,7 @@
                 <w:sz w:val="22"/>
                 <w:szCs w:val="22"/>
               </w:rPr>
-              <w:t>Í</w:t>
-            </w:r>
-            <w:r>
-              <w:rPr>
-                <w:rFonts w:ascii="Calibri" w:hAnsi="Calibri"/>
-                <w:sz w:val="22"/>
-                <w:szCs w:val="22"/>
-              </w:rPr>
-              <w:t>ndices</w:t>
+              <w:t>Índices</w:t>
             </w:r>
           </w:p>
           <w:p>
@@ -3950,55 +3837,7 @@
                 <w:szCs w:val="22"/>
                 <w:highlight w:val="white"/>
               </w:rPr>
-              <w:t>Abraham Silberschatz et al. (2019, capítulo</w:t>
-            </w:r>
-            <w:r>
-              <w:rPr>
-                <w:rFonts w:eastAsia="Calibri" w:cs="Calibri" w:ascii="Calibri" w:hAnsi="Calibri"/>
-                <w:b w:val="false"/>
-                <w:bCs w:val="false"/>
-                <w:color w:val="000000"/>
-                <w:sz w:val="22"/>
-                <w:szCs w:val="22"/>
-                <w:highlight w:val="white"/>
-              </w:rPr>
-              <w:t>s</w:t>
-            </w:r>
-            <w:r>
-              <w:rPr>
-                <w:rFonts w:eastAsia="Calibri" w:cs="Calibri" w:ascii="Calibri" w:hAnsi="Calibri"/>
-                <w:b w:val="false"/>
-                <w:bCs w:val="false"/>
-                <w:color w:val="000000"/>
-                <w:sz w:val="22"/>
-                <w:szCs w:val="22"/>
-                <w:highlight w:val="white"/>
-              </w:rPr>
-              <w:t xml:space="preserve"> 3 </w:t>
-            </w:r>
-            <w:r>
-              <w:rPr>
-                <w:rFonts w:eastAsia="Calibri" w:cs="Calibri" w:ascii="Calibri" w:hAnsi="Calibri"/>
-                <w:b w:val="false"/>
-                <w:bCs w:val="false"/>
-                <w:color w:val="000000"/>
-                <w:sz w:val="22"/>
-                <w:szCs w:val="22"/>
-                <w:highlight w:val="white"/>
-              </w:rPr>
-              <w:t>y 4</w:t>
-            </w:r>
-            <w:r>
-              <w:rPr>
-                <w:rFonts w:eastAsia="Calibri" w:cs="Calibri" w:ascii="Calibri" w:hAnsi="Calibri"/>
-                <w:b w:val="false"/>
-                <w:bCs w:val="false"/>
-                <w:color w:val="000000"/>
-                <w:sz w:val="22"/>
-                <w:szCs w:val="22"/>
-                <w:highlight w:val="white"/>
-              </w:rPr>
-              <w:t>)</w:t>
+              <w:t>Abraham Silberschatz et al. (2019, capítulos 3 y 4)</w:t>
             </w:r>
           </w:p>
           <w:p>
@@ -4027,51 +3866,7 @@
                 <w:szCs w:val="22"/>
                 <w:highlight w:val="white"/>
               </w:rPr>
-              <w:t>Database Systems Concepts-Slides (s.f., capítulo</w:t>
-            </w:r>
-            <w:r>
-              <w:rPr>
-                <w:rFonts w:ascii="Calibri" w:hAnsi="Calibri"/>
-                <w:b w:val="false"/>
-                <w:bCs w:val="false"/>
-                <w:sz w:val="22"/>
-                <w:szCs w:val="22"/>
-                <w:highlight w:val="white"/>
-              </w:rPr>
-              <w:t>s</w:t>
-            </w:r>
-            <w:r>
-              <w:rPr>
-                <w:rFonts w:ascii="Calibri" w:hAnsi="Calibri"/>
-                <w:b w:val="false"/>
-                <w:bCs w:val="false"/>
-                <w:sz w:val="22"/>
-                <w:szCs w:val="22"/>
-                <w:highlight w:val="white"/>
-              </w:rPr>
-              <w:t xml:space="preserve"> 3 </w:t>
-            </w:r>
-            <w:r>
-              <w:rPr>
-                <w:rFonts w:ascii="Calibri" w:hAnsi="Calibri"/>
-                <w:b w:val="false"/>
-                <w:bCs w:val="false"/>
-                <w:sz w:val="22"/>
-                <w:szCs w:val="22"/>
-                <w:highlight w:val="white"/>
-              </w:rPr>
-              <w:t>y 4</w:t>
-            </w:r>
-            <w:r>
-              <w:rPr>
-                <w:rFonts w:ascii="Calibri" w:hAnsi="Calibri"/>
-                <w:b w:val="false"/>
-                <w:bCs w:val="false"/>
-                <w:sz w:val="22"/>
-                <w:szCs w:val="22"/>
-                <w:highlight w:val="white"/>
-              </w:rPr>
-              <w:t>)</w:t>
+              <w:t>Database Systems Concepts-Slides (s.f., capítulos 3 y 4)</w:t>
             </w:r>
           </w:p>
         </w:tc>
@@ -4080,7 +3875,7 @@
         <w:trPr/>
         <w:tc>
           <w:tcPr>
-            <w:tcW w:w="2213" w:type="dxa"/>
+            <w:tcW w:w="2211" w:type="dxa"/>
             <w:tcBorders>
               <w:left w:val="single" w:sz="4" w:space="0" w:color="000001"/>
               <w:bottom w:val="single" w:sz="4" w:space="0" w:color="000001"/>
@@ -4127,7 +3922,7 @@
         </w:tc>
         <w:tc>
           <w:tcPr>
-            <w:tcW w:w="8235" w:type="dxa"/>
+            <w:tcW w:w="8237" w:type="dxa"/>
             <w:gridSpan w:val="2"/>
             <w:tcBorders>
               <w:left w:val="single" w:sz="4" w:space="0" w:color="000001"/>
@@ -4273,7 +4068,7 @@
         <w:trPr/>
         <w:tc>
           <w:tcPr>
-            <w:tcW w:w="2213" w:type="dxa"/>
+            <w:tcW w:w="2211" w:type="dxa"/>
             <w:tcBorders>
               <w:left w:val="single" w:sz="4" w:space="0" w:color="000001"/>
               <w:bottom w:val="single" w:sz="4" w:space="0" w:color="000001"/>
@@ -4324,7 +4119,7 @@
         </w:tc>
         <w:tc>
           <w:tcPr>
-            <w:tcW w:w="4133" w:type="dxa"/>
+            <w:tcW w:w="4135" w:type="dxa"/>
             <w:tcBorders>
               <w:left w:val="single" w:sz="4" w:space="0" w:color="000001"/>
               <w:bottom w:val="single" w:sz="4" w:space="0" w:color="000001"/>
@@ -4583,7 +4378,7 @@
         <w:trPr/>
         <w:tc>
           <w:tcPr>
-            <w:tcW w:w="2213" w:type="dxa"/>
+            <w:tcW w:w="2211" w:type="dxa"/>
             <w:tcBorders>
               <w:left w:val="single" w:sz="4" w:space="0" w:color="000001"/>
               <w:bottom w:val="single" w:sz="4" w:space="0" w:color="000001"/>
@@ -4634,7 +4429,7 @@
         </w:tc>
         <w:tc>
           <w:tcPr>
-            <w:tcW w:w="4133" w:type="dxa"/>
+            <w:tcW w:w="4135" w:type="dxa"/>
             <w:tcBorders>
               <w:left w:val="single" w:sz="4" w:space="0" w:color="000001"/>
               <w:bottom w:val="single" w:sz="4" w:space="0" w:color="000001"/>
@@ -4968,7 +4763,7 @@
         <w:trPr/>
         <w:tc>
           <w:tcPr>
-            <w:tcW w:w="2213" w:type="dxa"/>
+            <w:tcW w:w="2211" w:type="dxa"/>
             <w:tcBorders>
               <w:left w:val="single" w:sz="4" w:space="0" w:color="000001"/>
               <w:bottom w:val="single" w:sz="4" w:space="0" w:color="000001"/>
@@ -5019,7 +4814,7 @@
         </w:tc>
         <w:tc>
           <w:tcPr>
-            <w:tcW w:w="4133" w:type="dxa"/>
+            <w:tcW w:w="4135" w:type="dxa"/>
             <w:tcBorders>
               <w:left w:val="single" w:sz="4" w:space="0" w:color="000001"/>
               <w:bottom w:val="single" w:sz="4" w:space="0" w:color="000001"/>
@@ -5472,7 +5267,7 @@
         <w:trPr/>
         <w:tc>
           <w:tcPr>
-            <w:tcW w:w="2213" w:type="dxa"/>
+            <w:tcW w:w="2211" w:type="dxa"/>
             <w:tcBorders>
               <w:left w:val="single" w:sz="4" w:space="0" w:color="000001"/>
               <w:bottom w:val="single" w:sz="4" w:space="0" w:color="000001"/>
@@ -5542,7 +5337,7 @@
         </w:tc>
         <w:tc>
           <w:tcPr>
-            <w:tcW w:w="4133" w:type="dxa"/>
+            <w:tcW w:w="4135" w:type="dxa"/>
             <w:tcBorders>
               <w:left w:val="single" w:sz="4" w:space="0" w:color="000001"/>
               <w:bottom w:val="single" w:sz="4" w:space="0" w:color="000001"/>
@@ -5662,7 +5457,7 @@
         <w:trPr/>
         <w:tc>
           <w:tcPr>
-            <w:tcW w:w="2213" w:type="dxa"/>
+            <w:tcW w:w="2211" w:type="dxa"/>
             <w:tcBorders>
               <w:left w:val="single" w:sz="4" w:space="0" w:color="000001"/>
               <w:bottom w:val="single" w:sz="4" w:space="0" w:color="000001"/>
@@ -5713,7 +5508,7 @@
         </w:tc>
         <w:tc>
           <w:tcPr>
-            <w:tcW w:w="4133" w:type="dxa"/>
+            <w:tcW w:w="4135" w:type="dxa"/>
             <w:tcBorders>
               <w:left w:val="single" w:sz="4" w:space="0" w:color="000001"/>
               <w:bottom w:val="single" w:sz="4" w:space="0" w:color="000001"/>
@@ -6002,7 +5797,7 @@
         <w:trPr/>
         <w:tc>
           <w:tcPr>
-            <w:tcW w:w="2213" w:type="dxa"/>
+            <w:tcW w:w="2211" w:type="dxa"/>
             <w:tcBorders>
               <w:left w:val="single" w:sz="4" w:space="0" w:color="000001"/>
               <w:bottom w:val="single" w:sz="4" w:space="0" w:color="000001"/>
@@ -6053,7 +5848,7 @@
         </w:tc>
         <w:tc>
           <w:tcPr>
-            <w:tcW w:w="4133" w:type="dxa"/>
+            <w:tcW w:w="4135" w:type="dxa"/>
             <w:tcBorders>
               <w:left w:val="single" w:sz="4" w:space="0" w:color="000001"/>
               <w:bottom w:val="single" w:sz="4" w:space="0" w:color="000001"/>
@@ -6490,7 +6285,7 @@
         <w:trPr/>
         <w:tc>
           <w:tcPr>
-            <w:tcW w:w="2213" w:type="dxa"/>
+            <w:tcW w:w="2211" w:type="dxa"/>
             <w:tcBorders>
               <w:left w:val="single" w:sz="4" w:space="0" w:color="000001"/>
               <w:bottom w:val="single" w:sz="4" w:space="0" w:color="000001"/>
@@ -6541,7 +6336,7 @@
         </w:tc>
         <w:tc>
           <w:tcPr>
-            <w:tcW w:w="4133" w:type="dxa"/>
+            <w:tcW w:w="4135" w:type="dxa"/>
             <w:tcBorders>
               <w:left w:val="single" w:sz="4" w:space="0" w:color="000001"/>
               <w:bottom w:val="single" w:sz="4" w:space="0" w:color="000001"/>
@@ -6791,7 +6586,7 @@
         <w:trPr/>
         <w:tc>
           <w:tcPr>
-            <w:tcW w:w="2213" w:type="dxa"/>
+            <w:tcW w:w="2211" w:type="dxa"/>
             <w:tcBorders>
               <w:left w:val="single" w:sz="4" w:space="0" w:color="000001"/>
               <w:bottom w:val="single" w:sz="4" w:space="0" w:color="000001"/>
@@ -6842,7 +6637,7 @@
         </w:tc>
         <w:tc>
           <w:tcPr>
-            <w:tcW w:w="4133" w:type="dxa"/>
+            <w:tcW w:w="4135" w:type="dxa"/>
             <w:tcBorders>
               <w:left w:val="single" w:sz="4" w:space="0" w:color="000001"/>
               <w:bottom w:val="single" w:sz="4" w:space="0" w:color="000001"/>
@@ -6997,7 +6792,7 @@
         <w:trPr/>
         <w:tc>
           <w:tcPr>
-            <w:tcW w:w="2213" w:type="dxa"/>
+            <w:tcW w:w="2211" w:type="dxa"/>
             <w:tcBorders>
               <w:left w:val="single" w:sz="4" w:space="0" w:color="000001"/>
               <w:bottom w:val="single" w:sz="4" w:space="0" w:color="000001"/>
@@ -7048,7 +6843,7 @@
         </w:tc>
         <w:tc>
           <w:tcPr>
-            <w:tcW w:w="4133" w:type="dxa"/>
+            <w:tcW w:w="4135" w:type="dxa"/>
             <w:tcBorders>
               <w:left w:val="single" w:sz="4" w:space="0" w:color="000001"/>
               <w:bottom w:val="single" w:sz="4" w:space="0" w:color="000001"/>
@@ -7240,7 +7035,7 @@
         <w:trPr/>
         <w:tc>
           <w:tcPr>
-            <w:tcW w:w="2213" w:type="dxa"/>
+            <w:tcW w:w="2211" w:type="dxa"/>
             <w:tcBorders>
               <w:left w:val="single" w:sz="4" w:space="0" w:color="000001"/>
               <w:bottom w:val="single" w:sz="4" w:space="0" w:color="000001"/>
@@ -7291,7 +7086,7 @@
         </w:tc>
         <w:tc>
           <w:tcPr>
-            <w:tcW w:w="4133" w:type="dxa"/>
+            <w:tcW w:w="4135" w:type="dxa"/>
             <w:tcBorders>
               <w:left w:val="single" w:sz="4" w:space="0" w:color="000001"/>
               <w:bottom w:val="single" w:sz="4" w:space="0" w:color="000001"/>
@@ -7499,7 +7294,12 @@
         </w:rPr>
       </w:pPr>
       <w:r>
-        <w:rPr/>
+        <w:rPr>
+          <w:rFonts w:ascii="Calibri" w:hAnsi="Calibri"/>
+          <w:b/>
+          <w:bCs/>
+          <w:sz w:val="22"/>
+        </w:rPr>
       </w:r>
     </w:p>
     <w:p>
@@ -7607,31 +7407,7 @@
             <w:sz w:val="22"/>
             <w:highlight w:val="white"/>
           </w:rPr>
-          <w:t>https://gf0659-exploraciongeodatos.github.io/202</w:t>
-        </w:r>
-        <w:r>
-          <w:rPr>
-            <w:rStyle w:val="Hyperlink"/>
-            <w:rFonts w:eastAsia="Calibri" w:cs="Calibri" w:ascii="Calibri" w:hAnsi="Calibri"/>
-            <w:b w:val="false"/>
-            <w:bCs w:val="false"/>
-            <w:color w:val="000000"/>
-            <w:sz w:val="22"/>
-            <w:highlight w:val="white"/>
-          </w:rPr>
-          <w:t>5</w:t>
-        </w:r>
-        <w:r>
-          <w:rPr>
-            <w:rStyle w:val="Hyperlink"/>
-            <w:rFonts w:eastAsia="Calibri" w:cs="Calibri" w:ascii="Calibri" w:hAnsi="Calibri"/>
-            <w:b w:val="false"/>
-            <w:bCs w:val="false"/>
-            <w:color w:val="000000"/>
-            <w:sz w:val="22"/>
-            <w:highlight w:val="white"/>
-          </w:rPr>
-          <w:t>-ii/</w:t>
+          <w:t>https://gf0659-exploraciongeodatos.github.io/2025-ii/</w:t>
         </w:r>
       </w:hyperlink>
       <w:r>
@@ -7793,7 +7569,14 @@
         </w:rPr>
       </w:pPr>
       <w:r>
-        <w:rPr/>
+        <w:rPr>
+          <w:rFonts w:eastAsia="Calibri" w:cs="Calibri" w:ascii="Calibri" w:hAnsi="Calibri"/>
+          <w:b w:val="false"/>
+          <w:bCs w:val="false"/>
+          <w:color w:val="000000"/>
+          <w:sz w:val="22"/>
+          <w:highlight w:val="white"/>
+        </w:rPr>
       </w:r>
     </w:p>
     <w:p>
@@ -7810,6 +7593,8 @@
       <w:r>
         <w:rPr>
           <w:rFonts w:ascii="Calibri" w:hAnsi="Calibri"/>
+          <w:b/>
+          <w:bCs/>
           <w:sz w:val="22"/>
         </w:rPr>
       </w:r>
@@ -7876,34 +7661,7 @@
           <w:bCs w:val="false"/>
           <w:sz w:val="22"/>
         </w:rPr>
-        <w:t xml:space="preserve">La evaluación incluye </w:t>
-      </w:r>
-      <w:r>
-        <w:rPr>
-          <w:rFonts w:ascii="Calibri" w:hAnsi="Calibri"/>
-          <w:b w:val="false"/>
-          <w:bCs w:val="false"/>
-          <w:sz w:val="22"/>
-        </w:rPr>
-        <w:t>cuatro</w:t>
-      </w:r>
-      <w:r>
-        <w:rPr>
-          <w:rFonts w:ascii="Calibri" w:hAnsi="Calibri"/>
-          <w:b w:val="false"/>
-          <w:bCs w:val="false"/>
-          <w:sz w:val="22"/>
-        </w:rPr>
-        <w:t xml:space="preserve"> componentes: exámenes cortos, tareas, un proyecto final </w:t>
-      </w:r>
-      <w:r>
-        <w:rPr>
-          <w:rFonts w:ascii="Calibri" w:hAnsi="Calibri"/>
-          <w:b w:val="false"/>
-          <w:bCs w:val="false"/>
-          <w:sz w:val="22"/>
-        </w:rPr>
-        <w:t>y participación en las jornadas de geografía.</w:t>
+        <w:t>La evaluación incluye cuatro componentes: exámenes cortos, tareas, un proyecto final y participación en las jornadas de geografía.</w:t>
       </w:r>
     </w:p>
     <w:p>
@@ -8547,25 +8305,7 @@
           <w:bCs w:val="false"/>
           <w:sz w:val="22"/>
         </w:rPr>
-        <w:t xml:space="preserve"> Corresponden al </w:t>
-      </w:r>
-      <w:r>
-        <w:rPr>
-          <w:rFonts w:ascii="Calibri" w:hAnsi="Calibri"/>
-          <w:b w:val="false"/>
-          <w:bCs w:val="false"/>
-          <w:sz w:val="22"/>
-        </w:rPr>
-        <w:t>4</w:t>
-      </w:r>
-      <w:r>
-        <w:rPr>
-          <w:rFonts w:ascii="Calibri" w:hAnsi="Calibri"/>
-          <w:b w:val="false"/>
-          <w:bCs w:val="false"/>
-          <w:sz w:val="22"/>
-        </w:rPr>
-        <w:t>0% de la calificación final del curso. Consisten en ejercicios de diseño, implementación, consulta y visualización de bases de datos que deben ser resueltos por los estudiantes fuera del tiempo de clase. Las semanas de entrega y valor de cada tarea se presentan en la siguiente tabla:</w:t>
+        <w:t xml:space="preserve"> Corresponden al 40% de la calificación final del curso. Consisten en ejercicios de diseño, implementación, consulta y visualización de bases de datos que deben ser resueltos por los estudiantes fuera del tiempo de clase. Las semanas de entrega y valor de cada tarea se presentan en la siguiente tabla:</w:t>
       </w:r>
     </w:p>
     <w:p>
@@ -8663,7 +8403,7 @@
                 <w:bCs/>
                 <w:sz w:val="22"/>
               </w:rPr>
-              <w:t xml:space="preserve">Tema </w:t>
+              <w:t>Tema</w:t>
             </w:r>
           </w:p>
         </w:tc>
@@ -8770,21 +8510,7 @@
                 <w:rFonts w:eastAsia="Times New Roman" w:cs="Times New Roman" w:ascii="Calibri" w:hAnsi="Calibri"/>
                 <w:sz w:val="22"/>
               </w:rPr>
-              <w:t>1</w:t>
-            </w:r>
-            <w:r>
-              <w:rPr>
-                <w:rFonts w:eastAsia="Times New Roman" w:cs="Times New Roman" w:ascii="Calibri" w:hAnsi="Calibri"/>
-                <w:sz w:val="22"/>
-              </w:rPr>
-              <w:t>0</w:t>
-            </w:r>
-            <w:r>
-              <w:rPr>
-                <w:rFonts w:eastAsia="Times New Roman" w:cs="Times New Roman" w:ascii="Calibri" w:hAnsi="Calibri"/>
-                <w:sz w:val="22"/>
-              </w:rPr>
-              <w:t>%</w:t>
+              <w:t>10%</w:t>
             </w:r>
           </w:p>
         </w:tc>
@@ -8934,14 +8660,7 @@
                 <w:rFonts w:eastAsia="Times New Roman" w:cs="Times New Roman" w:ascii="Calibri" w:hAnsi="Calibri"/>
                 <w:sz w:val="22"/>
               </w:rPr>
-              <w:t>15</w:t>
-            </w:r>
-            <w:r>
-              <w:rPr>
-                <w:rFonts w:eastAsia="Times New Roman" w:cs="Times New Roman" w:ascii="Calibri" w:hAnsi="Calibri"/>
-                <w:sz w:val="22"/>
-              </w:rPr>
-              <w:t>%</w:t>
+              <w:t>15%</w:t>
             </w:r>
           </w:p>
         </w:tc>
@@ -9144,7 +8863,7 @@
                 <w:bCs/>
                 <w:sz w:val="22"/>
               </w:rPr>
-              <w:t xml:space="preserve">Tema </w:t>
+              <w:t>Tema</w:t>
             </w:r>
           </w:p>
         </w:tc>
@@ -9370,16 +9089,7 @@
           <w:bCs w:val="false"/>
           <w:sz w:val="22"/>
         </w:rPr>
-        <w:t>La</w:t>
-      </w:r>
-      <w:r>
-        <w:rPr>
-          <w:rFonts w:ascii="Calibri" w:hAnsi="Calibri"/>
-          <w:b w:val="false"/>
-          <w:bCs w:val="false"/>
-          <w:sz w:val="22"/>
-        </w:rPr>
-        <w:t xml:space="preserve"> participación en el evento es de carácter obligatorio. Deberá asistir al menos a (2) sesiones de trabajo, ya sea la sesión inaugural, de clausura o cada una de las sesiones temáticas del evento que se desarrollarán principalmente el 16, 17 y 18 de setiembre, así como el 18 de setiembre (acto de cierre). </w:t>
+        <w:t xml:space="preserve">La participación en el evento es de carácter obligatorio. Deberá asistir al menos a (2) sesiones de trabajo, ya sea la sesión inaugural, de clausura o cada una de las sesiones temáticas del evento que se desarrollarán principalmente el 16, 17 y 18 de setiembre, así como el 18 de setiembre (acto de cierre). </w:t>
       </w:r>
     </w:p>
     <w:p>
@@ -9430,25 +9140,7 @@
           <w:bCs w:val="false"/>
           <w:sz w:val="22"/>
         </w:rPr>
-        <w:t xml:space="preserve">Para su evaluación, se le otorgará un documento (geo-pasaporte de las jornadas), en el cual </w:t>
-      </w:r>
-      <w:r>
-        <w:rPr>
-          <w:rFonts w:ascii="Calibri" w:hAnsi="Calibri"/>
-          <w:b w:val="false"/>
-          <w:bCs w:val="false"/>
-          <w:sz w:val="22"/>
-        </w:rPr>
-        <w:t xml:space="preserve">cada estudiante </w:t>
-      </w:r>
-      <w:r>
-        <w:rPr>
-          <w:rFonts w:ascii="Calibri" w:hAnsi="Calibri"/>
-          <w:b w:val="false"/>
-          <w:bCs w:val="false"/>
-          <w:sz w:val="22"/>
-        </w:rPr>
-        <w:t xml:space="preserve">deberá tener la cantidad de sellos otorgados al finalizar las sesiones. Se otorga un sello por sesión. De esta manera, se le comprobará su participación en cada actividad. </w:t>
+        <w:t xml:space="preserve">Para su evaluación, se le otorgará un documento (geo-pasaporte de las jornadas), en el cual cada estudiante deberá tener la cantidad de sellos otorgados al finalizar las sesiones. Se otorga un sello por sesión. De esta manera, se le comprobará su participación en cada actividad. </w:t>
       </w:r>
     </w:p>
     <w:p>
@@ -9499,25 +9191,7 @@
           <w:bCs w:val="false"/>
           <w:sz w:val="22"/>
         </w:rPr>
-        <w:t xml:space="preserve">Para obtener el porcentaje de participación, </w:t>
-      </w:r>
-      <w:r>
-        <w:rPr>
-          <w:rFonts w:ascii="Calibri" w:hAnsi="Calibri"/>
-          <w:b w:val="false"/>
-          <w:bCs w:val="false"/>
-          <w:sz w:val="22"/>
-        </w:rPr>
-        <w:t xml:space="preserve">todo estudiante </w:t>
-      </w:r>
-      <w:r>
-        <w:rPr>
-          <w:rFonts w:ascii="Calibri" w:hAnsi="Calibri"/>
-          <w:b w:val="false"/>
-          <w:bCs w:val="false"/>
-          <w:sz w:val="22"/>
-        </w:rPr>
-        <w:t xml:space="preserve">deberá además hacer entrega de un reporte escrito de cada una de las sesiones en las que participó. Este será un reporte de tipo individual. El reporte deberá contener una descripción de la actividad desarrollada (de qué trató las ponencias de la sesión y que hallazgos se presentaron). </w:t>
+        <w:t xml:space="preserve">Para obtener el porcentaje de participación, todo estudiante deberá además hacer entrega de un reporte escrito de cada una de las sesiones en las que participó. Este será un reporte de tipo individual. El reporte deberá contener una descripción de la actividad desarrollada (de qué trató las ponencias de la sesión y que hallazgos se presentaron). </w:t>
       </w:r>
     </w:p>
     <w:p>
@@ -9587,7 +9261,10 @@
         </w:rPr>
       </w:pPr>
       <w:r>
-        <w:rPr/>
+        <w:rPr>
+          <w:rFonts w:ascii="Calibri" w:hAnsi="Calibri"/>
+          <w:sz w:val="22"/>
+        </w:rPr>
       </w:r>
     </w:p>
     <w:p>
@@ -9625,12 +9302,11 @@
       </w:pPr>
       <w:r>
         <w:rPr>
-          <w:rFonts w:eastAsia="Calibri" w:cs="Calibri" w:ascii="Calibri" w:hAnsi="Calibri"/>
+          <w:rFonts w:ascii="Calibri" w:hAnsi="Calibri"/>
           <w:b/>
           <w:bCs/>
-          <w:color w:val="000000"/>
-          <w:sz w:val="22"/>
-          <w:shd w:fill="FFFFFF" w:val="clear"/>
+          <w:color w:val="111111"/>
+          <w:sz w:val="22"/>
         </w:rPr>
       </w:r>
     </w:p>
@@ -9673,35 +9349,33 @@
       </w:pPr>
       <w:r>
         <w:rPr>
-          <w:rFonts w:eastAsia="Calibri" w:cs="Calibri" w:ascii="Calibri" w:hAnsi="Calibri"/>
-          <w:b/>
-          <w:bCs/>
-          <w:color w:val="000000"/>
-          <w:sz w:val="22"/>
-          <w:shd w:fill="FFFFFF" w:val="clear"/>
-        </w:rPr>
-      </w:r>
-    </w:p>
-    <w:p>
-      <w:pPr>
-        <w:pStyle w:val="Standard"/>
-        <w:jc w:val="both"/>
-        <w:rPr>
           <w:rFonts w:ascii="Calibri" w:hAnsi="Calibri"/>
           <w:b/>
           <w:bCs/>
           <w:color w:val="111111"/>
           <w:sz w:val="22"/>
         </w:rPr>
-      </w:pPr>
-      <w:r>
-        <w:rPr>
-          <w:rFonts w:eastAsia="Calibri" w:cs="Calibri" w:ascii="Calibri" w:hAnsi="Calibri"/>
+      </w:r>
+    </w:p>
+    <w:p>
+      <w:pPr>
+        <w:pStyle w:val="Standard"/>
+        <w:jc w:val="both"/>
+        <w:rPr>
+          <w:rFonts w:ascii="Calibri" w:hAnsi="Calibri"/>
           <w:b/>
           <w:bCs/>
-          <w:color w:val="000000"/>
-          <w:sz w:val="22"/>
-          <w:shd w:fill="FFFFFF" w:val="clear"/>
+          <w:color w:val="111111"/>
+          <w:sz w:val="22"/>
+        </w:rPr>
+      </w:pPr>
+      <w:r>
+        <w:rPr>
+          <w:rFonts w:ascii="Calibri" w:hAnsi="Calibri"/>
+          <w:b/>
+          <w:bCs/>
+          <w:color w:val="111111"/>
+          <w:sz w:val="22"/>
         </w:rPr>
       </w:r>
     </w:p>
@@ -9745,7 +9419,7 @@
       <w:hyperlink r:id="rId5">
         <w:r>
           <w:rPr>
-            <w:rStyle w:val="ListLabel38"/>
+            <w:rStyle w:val="ListLabel166"/>
             <w:rFonts w:ascii="Calibri" w:hAnsi="Calibri"/>
             <w:b/>
             <w:bCs/>
@@ -10387,7 +10061,12 @@
         </w:rPr>
       </w:pPr>
       <w:r>
-        <w:rPr/>
+        <w:rPr>
+          <w:rFonts w:ascii="Calibri" w:hAnsi="Calibri"/>
+          <w:b w:val="false"/>
+          <w:bCs w:val="false"/>
+          <w:sz w:val="22"/>
+        </w:rPr>
       </w:r>
     </w:p>
     <w:p>
@@ -11301,7 +10980,12 @@
         </w:rPr>
       </w:pPr>
       <w:r>
-        <w:rPr/>
+        <w:rPr>
+          <w:rFonts w:ascii="Calibri" w:hAnsi="Calibri"/>
+          <w:b w:val="false"/>
+          <w:bCs w:val="false"/>
+          <w:sz w:val="22"/>
+        </w:rPr>
       </w:r>
     </w:p>
     <w:p>
@@ -11840,7 +11524,7 @@
       <mc:AlternateContent>
         <mc:Choice Requires="wps">
           <w:drawing>
-            <wp:anchor behindDoc="1" distT="0" distB="0" distL="0" distR="0" simplePos="0" locked="0" layoutInCell="1" allowOverlap="1" relativeHeight="82" wp14:anchorId="49BF48D7">
+            <wp:anchor behindDoc="1" distT="3810" distB="3810" distL="0" distR="0" simplePos="0" locked="0" layoutInCell="1" allowOverlap="1" relativeHeight="82" wp14:anchorId="49BF48D7">
               <wp:simplePos x="0" y="0"/>
               <wp:positionH relativeFrom="column">
                 <wp:posOffset>-55880</wp:posOffset>
@@ -11848,7 +11532,7 @@
               <wp:positionV relativeFrom="paragraph">
                 <wp:posOffset>73025</wp:posOffset>
               </wp:positionV>
-              <wp:extent cx="4907280" cy="0"/>
+              <wp:extent cx="4907280" cy="635"/>
               <wp:effectExtent l="0" t="3810" r="0" b="3810"/>
               <wp:wrapNone/>
               <wp:docPr id="10" name="Conector recto 1"/>
@@ -11859,7 +11543,7 @@
                     <wps:spPr>
                       <a:xfrm>
                         <a:off x="0" y="0"/>
-                        <a:ext cx="4907160" cy="0"/>
+                        <a:ext cx="4907160" cy="720"/>
                       </a:xfrm>
                       <a:prstGeom prst="line">
                         <a:avLst/>
@@ -12135,7 +11819,7 @@
     <w:hyperlink r:id="rId5">
       <w:r>
         <w:rPr>
-          <w:rStyle w:val="ListLabel39"/>
+          <w:rStyle w:val="ListLabel170"/>
           <w:rFonts w:eastAsia="Calibri" w:cs="Calibri" w:ascii="Calibri" w:hAnsi="Calibri"/>
           <w:i/>
           <w:color w:val="000080"/>
@@ -12179,7 +11863,7 @@
     <w:hyperlink r:id="rId6">
       <w:r>
         <w:rPr>
-          <w:rStyle w:val="ListLabel40"/>
+          <w:rStyle w:val="ListLabel171"/>
           <w:rFonts w:eastAsia="Calibri" w:cs="Calibri" w:ascii="Calibri" w:hAnsi="Calibri"/>
           <w:i/>
           <w:color w:val="000000"/>
@@ -12342,7 +12026,7 @@
       <mc:AlternateContent>
         <mc:Choice Requires="wps">
           <w:drawing>
-            <wp:anchor behindDoc="1" distT="0" distB="0" distL="0" distR="0" simplePos="0" locked="0" layoutInCell="1" allowOverlap="1" relativeHeight="84" wp14:anchorId="7A04B64E">
+            <wp:anchor behindDoc="1" distT="3810" distB="3810" distL="0" distR="0" simplePos="0" locked="0" layoutInCell="1" allowOverlap="1" relativeHeight="84" wp14:anchorId="7A04B64E">
               <wp:simplePos x="0" y="0"/>
               <wp:positionH relativeFrom="column">
                 <wp:posOffset>-55880</wp:posOffset>
@@ -12350,7 +12034,7 @@
               <wp:positionV relativeFrom="paragraph">
                 <wp:posOffset>73025</wp:posOffset>
               </wp:positionV>
-              <wp:extent cx="4907280" cy="0"/>
+              <wp:extent cx="4907280" cy="635"/>
               <wp:effectExtent l="0" t="3810" r="0" b="3810"/>
               <wp:wrapNone/>
               <wp:docPr id="16" name="Conector recto 1"/>
@@ -12361,7 +12045,7 @@
                     <wps:spPr>
                       <a:xfrm>
                         <a:off x="0" y="0"/>
-                        <a:ext cx="4907160" cy="0"/>
+                        <a:ext cx="4907160" cy="720"/>
                       </a:xfrm>
                       <a:prstGeom prst="line">
                         <a:avLst/>
@@ -12618,7 +12302,7 @@
     <w:hyperlink r:id="rId6">
       <w:r>
         <w:rPr>
-          <w:rStyle w:val="ListLabel39"/>
+          <w:rStyle w:val="ListLabel170"/>
           <w:rFonts w:eastAsia="Calibri" w:cs="Calibri" w:ascii="Calibri" w:hAnsi="Calibri"/>
           <w:i/>
           <w:color w:val="000080"/>
@@ -12662,7 +12346,7 @@
     <w:hyperlink r:id="rId7">
       <w:r>
         <w:rPr>
-          <w:rStyle w:val="ListLabel40"/>
+          <w:rStyle w:val="ListLabel171"/>
           <w:rFonts w:eastAsia="Calibri" w:cs="Calibri" w:ascii="Calibri" w:hAnsi="Calibri"/>
           <w:i/>
           <w:color w:val="000000"/>
@@ -12756,13 +12440,7 @@
             </w:rPr>
           </w:pPr>
           <w:r>
-            <w:rPr>
-              <w:rFonts w:eastAsia="Liberation Serif" w:cs="Liberation Serif"/>
-              <w:kern w:val="0"/>
-              <w:sz w:val="24"/>
-              <w:szCs w:val="24"/>
-              <w:lang w:val="es-MX" w:eastAsia="zh-CN" w:bidi="hi-IN"/>
-            </w:rPr>
+            <w:rPr/>
             <w:drawing>
               <wp:inline distT="0" distB="0" distL="0" distR="0">
                 <wp:extent cx="1819275" cy="732790"/>
@@ -13453,7 +13131,7 @@
               <w:lang w:val="es-MX" w:eastAsia="zh-CN" w:bidi="hi-IN"/>
             </w:rPr>
             <w:drawing>
-              <wp:anchor behindDoc="1" distT="0" distB="0" distL="114300" distR="114300" simplePos="0" locked="0" layoutInCell="0" allowOverlap="1" relativeHeight="86">
+              <wp:anchor behindDoc="1" distT="0" distB="0" distL="114300" distR="114300" simplePos="0" locked="0" layoutInCell="0" allowOverlap="1" relativeHeight="97">
                 <wp:simplePos x="0" y="0"/>
                 <wp:positionH relativeFrom="column">
                   <wp:posOffset>-2018665</wp:posOffset>
@@ -16864,7 +16542,7 @@
       <w:textAlignment w:val="baseline"/>
     </w:pPr>
     <w:rPr>
-      <w:rFonts w:eastAsia="SimSun" w:cs="Lucida Sans" w:ascii="Liberation Serif" w:hAnsi="Liberation Serif"/>
+      <w:rFonts w:ascii="Liberation Serif" w:hAnsi="Liberation Serif" w:eastAsia="SimSun" w:cs="Lucida Sans"/>
       <w:color w:val="auto"/>
       <w:kern w:val="2"/>
       <w:sz w:val="24"/>
@@ -16884,7 +16562,7 @@
       <w:textAlignment w:val="baseline"/>
     </w:pPr>
     <w:rPr>
-      <w:rFonts w:eastAsia="SimSun" w:cs="Lucida Sans" w:ascii="Liberation Serif" w:hAnsi="Liberation Serif"/>
+      <w:rFonts w:ascii="Liberation Serif" w:hAnsi="Liberation Serif" w:eastAsia="SimSun" w:cs="Lucida Sans"/>
       <w:color w:val="auto"/>
       <w:kern w:val="2"/>
       <w:sz w:val="24"/>

</xml_diff>